<commit_message>
add menu for 7.11
</commit_message>
<xml_diff>
--- a/static/menu/Меню 06.11.18.docx
+++ b/static/menu/Меню 06.11.18.docx
@@ -737,8 +737,10 @@
                 <w:sz w:val="24"/>
                 <w:szCs w:val="24"/>
               </w:rPr>
-              <w:t>70</w:t>
-            </w:r>
+              <w:t>150</w:t>
+            </w:r>
+            <w:bookmarkStart w:id="0" w:name="_GoBack"/>
+            <w:bookmarkEnd w:id="0"/>
             <w:r>
               <w:rPr>
                 <w:rFonts w:ascii="Monotype Corsiva" w:hAnsi="Monotype Corsiva"/>
@@ -1139,7 +1141,7 @@
                 <w:szCs w:val="28"/>
               </w:rPr>
             </w:pPr>
-            <w:bookmarkStart w:id="0" w:name="_Hlk515964809"/>
+            <w:bookmarkStart w:id="1" w:name="_Hlk515964809"/>
             <w:r>
               <w:rPr>
                 <w:rFonts w:ascii="Monotype Corsiva" w:hAnsi="Monotype Corsiva"/>
@@ -1237,7 +1239,7 @@
         </w:tc>
       </w:tr>
     </w:tbl>
-    <w:bookmarkEnd w:id="0"/>
+    <w:bookmarkEnd w:id="1"/>
     <w:p>
       <w:pPr>
         <w:spacing w:after="0" w:line="240" w:lineRule="auto"/>
@@ -1631,19 +1633,7 @@
               <w:rPr>
                 <w:rFonts w:ascii="Monotype Corsiva" w:hAnsi="Monotype Corsiva"/>
               </w:rPr>
-              <w:t xml:space="preserve">свинина, </w:t>
-            </w:r>
-            <w:r>
-              <w:rPr>
-                <w:rFonts w:ascii="Monotype Corsiva" w:hAnsi="Monotype Corsiva"/>
-              </w:rPr>
-              <w:t>сыр, грибы</w:t>
-            </w:r>
-            <w:r>
-              <w:rPr>
-                <w:rFonts w:ascii="Monotype Corsiva" w:hAnsi="Monotype Corsiva"/>
-              </w:rPr>
-              <w:t>, специи</w:t>
+              <w:t>свинина, сыр, грибы, специи</w:t>
             </w:r>
             <w:r>
               <w:rPr>
@@ -2066,7 +2056,6 @@
                 <w:szCs w:val="28"/>
               </w:rPr>
             </w:pPr>
-            <w:bookmarkStart w:id="1" w:name="_GoBack" w:colFirst="0" w:colLast="3"/>
             <w:r>
               <w:rPr>
                 <w:rFonts w:ascii="Monotype Corsiva" w:hAnsi="Monotype Corsiva"/>
@@ -2175,7 +2164,6 @@
         </w:rPr>
       </w:pPr>
       <w:bookmarkStart w:id="2" w:name="OLE_LINK1"/>
-      <w:bookmarkEnd w:id="1"/>
       <w:r>
         <w:rPr>
           <w:rFonts w:ascii="Monotype Corsiva" w:hAnsi="Monotype Corsiva"/>
@@ -5214,7 +5202,7 @@
 </file>
 
 <file path=customXml/itemProps1.xml><?xml version="1.0" encoding="utf-8"?>
-<ds:datastoreItem xmlns:ds="http://schemas.openxmlformats.org/officeDocument/2006/customXml" ds:itemID="{57670A78-007A-49EE-99F7-FB6B59970D62}">
+<ds:datastoreItem xmlns:ds="http://schemas.openxmlformats.org/officeDocument/2006/customXml" ds:itemID="{E89E685B-0EA6-4616-AA68-E03F804D38AF}">
   <ds:schemaRefs>
     <ds:schemaRef ds:uri="http://schemas.openxmlformats.org/officeDocument/2006/bibliography"/>
   </ds:schemaRefs>

</xml_diff>